<commit_message>
Input Outputs for MOVENext Funtion
</commit_message>
<xml_diff>
--- a/Documents/Requirements Specification.docx
+++ b/Documents/Requirements Specification.docx
@@ -567,8 +567,6 @@
         </w:rPr>
         <w:t xml:space="preserve"> (without restrictions)</w:t>
       </w:r>
-      <w:bookmarkStart w:id="0" w:name="_GoBack"/>
-      <w:bookmarkEnd w:id="0"/>
     </w:p>
     <w:p>
       <w:pPr>
@@ -1501,6 +1499,166 @@
     </w:p>
     <w:p>
       <w:pPr>
+        <w:ind w:left="720"/>
+        <w:rPr>
+          <w:rFonts w:ascii="Times New Roman" w:hAnsi="Times New Roman" w:cs="Times New Roman"/>
+          <w:sz w:val="24"/>
+          <w:szCs w:val="24"/>
+        </w:rPr>
+      </w:pPr>
+      <w:r>
+        <w:rPr>
+          <w:rFonts w:ascii="Times New Roman" w:hAnsi="Times New Roman" w:cs="Times New Roman"/>
+          <w:sz w:val="24"/>
+          <w:szCs w:val="24"/>
+        </w:rPr>
+        <w:t>Input 0,1,2,3</w:t>
+      </w:r>
+    </w:p>
+    <w:p>
+      <w:pPr>
+        <w:ind w:left="720"/>
+        <w:rPr>
+          <w:rFonts w:ascii="Times New Roman" w:hAnsi="Times New Roman" w:cs="Times New Roman"/>
+          <w:sz w:val="24"/>
+          <w:szCs w:val="24"/>
+        </w:rPr>
+      </w:pPr>
+      <w:proofErr w:type="spellStart"/>
+      <w:r>
+        <w:rPr>
+          <w:rFonts w:ascii="Times New Roman" w:hAnsi="Times New Roman" w:cs="Times New Roman"/>
+          <w:sz w:val="24"/>
+          <w:szCs w:val="24"/>
+        </w:rPr>
+        <w:t>curX</w:t>
+      </w:r>
+      <w:proofErr w:type="spellEnd"/>
+      <w:r>
+        <w:rPr>
+          <w:rFonts w:ascii="Times New Roman" w:hAnsi="Times New Roman" w:cs="Times New Roman"/>
+          <w:sz w:val="24"/>
+          <w:szCs w:val="24"/>
+        </w:rPr>
+        <w:t xml:space="preserve">, </w:t>
+      </w:r>
+      <w:proofErr w:type="spellStart"/>
+      <w:r>
+        <w:rPr>
+          <w:rFonts w:ascii="Times New Roman" w:hAnsi="Times New Roman" w:cs="Times New Roman"/>
+          <w:sz w:val="24"/>
+          <w:szCs w:val="24"/>
+        </w:rPr>
+        <w:t>curY</w:t>
+      </w:r>
+      <w:proofErr w:type="spellEnd"/>
+    </w:p>
+    <w:p>
+      <w:pPr>
+        <w:ind w:left="720"/>
+        <w:rPr>
+          <w:rFonts w:ascii="Times New Roman" w:hAnsi="Times New Roman" w:cs="Times New Roman"/>
+          <w:sz w:val="24"/>
+          <w:szCs w:val="24"/>
+        </w:rPr>
+      </w:pPr>
+      <w:proofErr w:type="spellStart"/>
+      <w:r>
+        <w:rPr>
+          <w:rFonts w:ascii="Times New Roman" w:hAnsi="Times New Roman" w:cs="Times New Roman"/>
+          <w:sz w:val="24"/>
+          <w:szCs w:val="24"/>
+        </w:rPr>
+        <w:t>gridSizeX</w:t>
+      </w:r>
+      <w:proofErr w:type="spellEnd"/>
+      <w:r>
+        <w:rPr>
+          <w:rFonts w:ascii="Times New Roman" w:hAnsi="Times New Roman" w:cs="Times New Roman"/>
+          <w:sz w:val="24"/>
+          <w:szCs w:val="24"/>
+        </w:rPr>
+        <w:t xml:space="preserve">, </w:t>
+      </w:r>
+      <w:proofErr w:type="spellStart"/>
+      <w:r>
+        <w:rPr>
+          <w:rFonts w:ascii="Times New Roman" w:hAnsi="Times New Roman" w:cs="Times New Roman"/>
+          <w:sz w:val="24"/>
+          <w:szCs w:val="24"/>
+        </w:rPr>
+        <w:t>gr</w:t>
+      </w:r>
+      <w:bookmarkStart w:id="0" w:name="_GoBack"/>
+      <w:bookmarkEnd w:id="0"/>
+      <w:r>
+        <w:rPr>
+          <w:rFonts w:ascii="Times New Roman" w:hAnsi="Times New Roman" w:cs="Times New Roman"/>
+          <w:sz w:val="24"/>
+          <w:szCs w:val="24"/>
+        </w:rPr>
+        <w:t>idsizeY</w:t>
+      </w:r>
+      <w:proofErr w:type="spellEnd"/>
+    </w:p>
+    <w:p>
+      <w:pPr>
+        <w:ind w:left="720"/>
+        <w:rPr>
+          <w:rFonts w:ascii="Times New Roman" w:hAnsi="Times New Roman" w:cs="Times New Roman"/>
+          <w:sz w:val="24"/>
+          <w:szCs w:val="24"/>
+        </w:rPr>
+      </w:pPr>
+      <w:r>
+        <w:rPr>
+          <w:rFonts w:ascii="Times New Roman" w:hAnsi="Times New Roman" w:cs="Times New Roman"/>
+          <w:sz w:val="24"/>
+          <w:szCs w:val="24"/>
+        </w:rPr>
+        <w:t>Output:</w:t>
+      </w:r>
+    </w:p>
+    <w:p>
+      <w:pPr>
+        <w:ind w:left="720"/>
+        <w:rPr>
+          <w:rFonts w:ascii="Times New Roman" w:hAnsi="Times New Roman" w:cs="Times New Roman"/>
+          <w:sz w:val="24"/>
+          <w:szCs w:val="24"/>
+        </w:rPr>
+      </w:pPr>
+      <w:proofErr w:type="spellStart"/>
+      <w:r>
+        <w:rPr>
+          <w:rFonts w:ascii="Times New Roman" w:hAnsi="Times New Roman" w:cs="Times New Roman"/>
+          <w:sz w:val="24"/>
+          <w:szCs w:val="24"/>
+        </w:rPr>
+        <w:t>nextX</w:t>
+      </w:r>
+      <w:proofErr w:type="spellEnd"/>
+      <w:r>
+        <w:rPr>
+          <w:rFonts w:ascii="Times New Roman" w:hAnsi="Times New Roman" w:cs="Times New Roman"/>
+          <w:sz w:val="24"/>
+          <w:szCs w:val="24"/>
+        </w:rPr>
+        <w:t xml:space="preserve">, </w:t>
+      </w:r>
+      <w:proofErr w:type="spellStart"/>
+      <w:r>
+        <w:rPr>
+          <w:rFonts w:ascii="Times New Roman" w:hAnsi="Times New Roman" w:cs="Times New Roman"/>
+          <w:sz w:val="24"/>
+          <w:szCs w:val="24"/>
+        </w:rPr>
+        <w:t>nextY</w:t>
+      </w:r>
+      <w:proofErr w:type="spellEnd"/>
+    </w:p>
+    <w:p>
+      <w:pPr>
         <w:pStyle w:val="ListParagraph"/>
         <w:numPr>
           <w:ilvl w:val="0"/>
@@ -2005,6 +2163,7 @@
           <w:sz w:val="24"/>
           <w:szCs w:val="24"/>
         </w:rPr>
+        <w:lastRenderedPageBreak/>
         <w:t>for</w:t>
       </w:r>
       <w:r>
@@ -2372,15 +2531,7 @@
           <w:sz w:val="24"/>
           <w:szCs w:val="24"/>
         </w:rPr>
-        <w:t xml:space="preserve">direction is </w:t>
-      </w:r>
-      <w:r>
-        <w:rPr>
-          <w:rFonts w:ascii="Times New Roman" w:hAnsi="Times New Roman" w:cs="Times New Roman"/>
-          <w:sz w:val="24"/>
-          <w:szCs w:val="24"/>
-        </w:rPr>
-        <w:t>right</w:t>
+        <w:t>direction is right</w:t>
       </w:r>
     </w:p>
     <w:p>
@@ -2406,15 +2557,7 @@
           <w:sz w:val="24"/>
           <w:szCs w:val="24"/>
         </w:rPr>
-        <w:t>cur</w:t>
-      </w:r>
-      <w:r>
-        <w:rPr>
-          <w:rFonts w:ascii="Times New Roman" w:hAnsi="Times New Roman" w:cs="Times New Roman"/>
-          <w:sz w:val="24"/>
-          <w:szCs w:val="24"/>
-        </w:rPr>
-        <w:t>X</w:t>
+        <w:t>curX</w:t>
       </w:r>
       <w:proofErr w:type="spellEnd"/>
       <w:r>
@@ -2423,23 +2566,7 @@
           <w:sz w:val="24"/>
           <w:szCs w:val="24"/>
         </w:rPr>
-        <w:t xml:space="preserve"> </w:t>
-      </w:r>
-      <w:r>
-        <w:rPr>
-          <w:rFonts w:ascii="Times New Roman" w:hAnsi="Times New Roman" w:cs="Times New Roman"/>
-          <w:sz w:val="24"/>
-          <w:szCs w:val="24"/>
-        </w:rPr>
-        <w:t>+</w:t>
-      </w:r>
-      <w:r>
-        <w:rPr>
-          <w:rFonts w:ascii="Times New Roman" w:hAnsi="Times New Roman" w:cs="Times New Roman"/>
-          <w:sz w:val="24"/>
-          <w:szCs w:val="24"/>
-        </w:rPr>
-        <w:t xml:space="preserve"> 1</w:t>
+        <w:t xml:space="preserve"> + 1</w:t>
       </w:r>
     </w:p>
     <w:p>
@@ -2926,6 +3053,7 @@
           <w:sz w:val="24"/>
           <w:szCs w:val="24"/>
         </w:rPr>
+        <w:lastRenderedPageBreak/>
         <w:t xml:space="preserve">for </w:t>
       </w:r>
       <w:r>

</xml_diff>